<commit_message>
Final Report from Emmanuel
</commit_message>
<xml_diff>
--- a/docs/Project Report.docx
+++ b/docs/Project Report.docx
@@ -126,6 +126,13 @@
           <w:bCs/>
         </w:rPr>
       </w:pPr>
+      <w:r>
+        <w:rPr>
+          <w:b/>
+          <w:bCs/>
+        </w:rPr>
+        <w:t>GROUP 16</w:t>
+      </w:r>
     </w:p>
     <w:p>
       <w:pPr>
@@ -135,6 +142,13 @@
           <w:bCs/>
         </w:rPr>
       </w:pPr>
+      <w:r>
+        <w:rPr>
+          <w:b/>
+          <w:bCs/>
+        </w:rPr>
+        <w:t>Aditya Kumar Gupta</w:t>
+      </w:r>
     </w:p>
     <w:p>
       <w:pPr>
@@ -144,6 +158,13 @@
           <w:bCs/>
         </w:rPr>
       </w:pPr>
+      <w:r>
+        <w:rPr>
+          <w:b/>
+          <w:bCs/>
+        </w:rPr>
+        <w:t>Olubunmi Emmanuel Ogunleye</w:t>
+      </w:r>
     </w:p>
     <w:p>
       <w:pPr>
@@ -158,6 +179,48 @@
           <w:b/>
           <w:bCs/>
         </w:rPr>
+        <w:t>Ajay Satish Patil</w:t>
+      </w:r>
+    </w:p>
+    <w:p>
+      <w:pPr>
+        <w:rPr>
+          <w:b/>
+          <w:bCs/>
+        </w:rPr>
+      </w:pPr>
+    </w:p>
+    <w:p>
+      <w:pPr>
+        <w:jc w:val="center"/>
+        <w:rPr>
+          <w:b/>
+          <w:bCs/>
+        </w:rPr>
+      </w:pPr>
+    </w:p>
+    <w:p>
+      <w:pPr>
+        <w:jc w:val="center"/>
+        <w:rPr>
+          <w:b/>
+          <w:bCs/>
+        </w:rPr>
+      </w:pPr>
+    </w:p>
+    <w:p>
+      <w:pPr>
+        <w:jc w:val="center"/>
+        <w:rPr>
+          <w:b/>
+          <w:bCs/>
+        </w:rPr>
+      </w:pPr>
+      <w:r>
+        <w:rPr>
+          <w:b/>
+          <w:bCs/>
+        </w:rPr>
         <w:t>PROGRAM: DIGITAL ENGINEERING</w:t>
       </w:r>
     </w:p>
@@ -226,103 +289,59 @@
         <w:rPr>
           <w:b/>
           <w:bCs/>
-          <w:lang w:val="de-DE"/>
-        </w:rPr>
-      </w:pPr>
-      <w:r>
-        <w:rPr>
-          <w:b/>
-          <w:bCs/>
-          <w:lang w:val="de-DE"/>
-        </w:rPr>
-        <w:t xml:space="preserve">Prof. Dr. </w:t>
-      </w:r>
-      <w:r>
-        <w:rPr>
-          <w:b/>
-          <w:bCs/>
-          <w:lang w:val="de-DE"/>
-        </w:rPr>
-        <w:t xml:space="preserve">Volker </w:t>
+        </w:rPr>
+      </w:pPr>
+      <w:r>
+        <w:rPr>
+          <w:b/>
+          <w:bCs/>
+        </w:rPr>
+        <w:t>Prof. Dr. Volker Rodehorst</w:t>
+      </w:r>
+    </w:p>
+    <w:p>
+      <w:pPr>
+        <w:jc w:val="center"/>
+        <w:rPr>
+          <w:b/>
+          <w:bCs/>
+        </w:rPr>
+      </w:pPr>
+      <w:r>
+        <w:rPr>
+          <w:b/>
+          <w:bCs/>
+        </w:rPr>
+        <w:t xml:space="preserve">M.Sc. </w:t>
+      </w:r>
+      <w:r>
+        <w:rPr>
+          <w:b/>
+          <w:bCs/>
+        </w:rPr>
+        <w:t xml:space="preserve">Mariya </w:t>
       </w:r>
       <w:proofErr w:type="spellStart"/>
       <w:r>
         <w:rPr>
           <w:b/>
           <w:bCs/>
-          <w:lang w:val="de-DE"/>
-        </w:rPr>
-        <w:t>Rodehorst</w:t>
+        </w:rPr>
+        <w:t>Kaisheva</w:t>
       </w:r>
       <w:proofErr w:type="spellEnd"/>
     </w:p>
     <w:p>
       <w:pPr>
-        <w:jc w:val="center"/>
-        <w:rPr>
-          <w:b/>
-          <w:bCs/>
-          <w:lang w:val="de-DE"/>
-        </w:rPr>
-      </w:pPr>
-      <w:proofErr w:type="spellStart"/>
-      <w:r>
-        <w:rPr>
-          <w:b/>
-          <w:bCs/>
-          <w:lang w:val="de-DE"/>
-        </w:rPr>
-        <w:t>M.Sc</w:t>
-      </w:r>
-      <w:proofErr w:type="spellEnd"/>
-      <w:r>
-        <w:rPr>
-          <w:b/>
-          <w:bCs/>
-          <w:lang w:val="de-DE"/>
-        </w:rPr>
-        <w:t xml:space="preserve">. </w:t>
-      </w:r>
-      <w:r>
-        <w:rPr>
-          <w:b/>
-          <w:bCs/>
-          <w:lang w:val="de-DE"/>
-        </w:rPr>
-        <w:t>M</w:t>
-      </w:r>
-      <w:r>
-        <w:rPr>
-          <w:b/>
-          <w:bCs/>
-          <w:lang w:val="de-DE"/>
-        </w:rPr>
-        <w:t xml:space="preserve">ariya </w:t>
-      </w:r>
-      <w:proofErr w:type="spellStart"/>
-      <w:r>
-        <w:rPr>
-          <w:b/>
-          <w:bCs/>
-          <w:lang w:val="de-DE"/>
-        </w:rPr>
-        <w:t>Kaisheva</w:t>
-      </w:r>
-      <w:proofErr w:type="spellEnd"/>
-    </w:p>
-    <w:p>
-      <w:pPr>
-        <w:rPr>
-          <w:b/>
-          <w:bCs/>
-          <w:lang w:val="de-DE"/>
-        </w:rPr>
-      </w:pPr>
-      <w:r>
-        <w:rPr>
-          <w:b/>
-          <w:bCs/>
-          <w:lang w:val="de-DE"/>
+        <w:rPr>
+          <w:b/>
+          <w:bCs/>
+        </w:rPr>
+      </w:pPr>
+      <w:r>
+        <w:rPr>
+          <w:b/>
+          <w:bCs/>
         </w:rPr>
         <w:br w:type="page"/>
       </w:r>
@@ -357,505 +376,14 @@
       <w:r>
         <w:t xml:space="preserve"> collected at different locations around the city of Weimar.</w:t>
       </w:r>
+      <w:r>
+        <w:t xml:space="preserve"> </w:t>
+      </w:r>
     </w:p>
     <w:p>
       <w:pPr>
         <w:jc w:val="both"/>
       </w:pPr>
-      <w:r>
-        <w:rPr>
-          <w:noProof/>
-        </w:rPr>
-        <w:drawing>
-          <wp:inline distT="0" distB="0" distL="0" distR="0" wp14:anchorId="376175F8" wp14:editId="28103B27">
-            <wp:extent cx="5943600" cy="2845435"/>
-            <wp:effectExtent l="0" t="0" r="0" b="0"/>
-            <wp:docPr id="2141006769" name="Picture 1" descr="A graph and a diagram&#10;&#10;Description automatically generated"/>
-            <wp:cNvGraphicFramePr>
-              <a:graphicFrameLocks xmlns:a="http://schemas.openxmlformats.org/drawingml/2006/main" noChangeAspect="1"/>
-            </wp:cNvGraphicFramePr>
-            <a:graphic xmlns:a="http://schemas.openxmlformats.org/drawingml/2006/main">
-              <a:graphicData uri="http://schemas.openxmlformats.org/drawingml/2006/picture">
-                <pic:pic xmlns:pic="http://schemas.openxmlformats.org/drawingml/2006/picture">
-                  <pic:nvPicPr>
-                    <pic:cNvPr id="2141006769" name="Picture 1" descr="A graph and a diagram&#10;&#10;Description automatically generated"/>
-                    <pic:cNvPicPr/>
-                  </pic:nvPicPr>
-                  <pic:blipFill>
-                    <a:blip r:embed="rId7"/>
-                    <a:stretch>
-                      <a:fillRect/>
-                    </a:stretch>
-                  </pic:blipFill>
-                  <pic:spPr>
-                    <a:xfrm>
-                      <a:off x="0" y="0"/>
-                      <a:ext cx="5943600" cy="2845435"/>
-                    </a:xfrm>
-                    <a:prstGeom prst="rect">
-                      <a:avLst/>
-                    </a:prstGeom>
-                  </pic:spPr>
-                </pic:pic>
-              </a:graphicData>
-            </a:graphic>
-          </wp:inline>
-        </w:drawing>
-      </w:r>
-    </w:p>
-    <w:p>
-      <w:pPr>
-        <w:jc w:val="both"/>
-      </w:pPr>
-    </w:p>
-    <w:p>
-      <w:pPr>
-        <w:jc w:val="both"/>
-      </w:pPr>
-      <w:r>
-        <w:rPr>
-          <w:noProof/>
-        </w:rPr>
-        <w:drawing>
-          <wp:inline distT="0" distB="0" distL="0" distR="0" wp14:anchorId="7C73180C" wp14:editId="06AC33F3">
-            <wp:extent cx="5943600" cy="2980055"/>
-            <wp:effectExtent l="0" t="0" r="0" b="0"/>
-            <wp:docPr id="1586662024" name="Picture 1" descr="A comparison of a graph and a diagram&#10;&#10;Description automatically generated"/>
-            <wp:cNvGraphicFramePr>
-              <a:graphicFrameLocks xmlns:a="http://schemas.openxmlformats.org/drawingml/2006/main" noChangeAspect="1"/>
-            </wp:cNvGraphicFramePr>
-            <a:graphic xmlns:a="http://schemas.openxmlformats.org/drawingml/2006/main">
-              <a:graphicData uri="http://schemas.openxmlformats.org/drawingml/2006/picture">
-                <pic:pic xmlns:pic="http://schemas.openxmlformats.org/drawingml/2006/picture">
-                  <pic:nvPicPr>
-                    <pic:cNvPr id="1586662024" name="Picture 1" descr="A comparison of a graph and a diagram&#10;&#10;Description automatically generated"/>
-                    <pic:cNvPicPr/>
-                  </pic:nvPicPr>
-                  <pic:blipFill>
-                    <a:blip r:embed="rId8"/>
-                    <a:stretch>
-                      <a:fillRect/>
-                    </a:stretch>
-                  </pic:blipFill>
-                  <pic:spPr>
-                    <a:xfrm>
-                      <a:off x="0" y="0"/>
-                      <a:ext cx="5943600" cy="2980055"/>
-                    </a:xfrm>
-                    <a:prstGeom prst="rect">
-                      <a:avLst/>
-                    </a:prstGeom>
-                  </pic:spPr>
-                </pic:pic>
-              </a:graphicData>
-            </a:graphic>
-          </wp:inline>
-        </w:drawing>
-      </w:r>
-    </w:p>
-    <w:p>
-      <w:pPr>
-        <w:jc w:val="both"/>
-      </w:pPr>
-    </w:p>
-    <w:p>
-      <w:pPr>
-        <w:jc w:val="both"/>
-      </w:pPr>
-      <w:r>
-        <w:rPr>
-          <w:noProof/>
-        </w:rPr>
-        <w:lastRenderedPageBreak/>
-        <w:drawing>
-          <wp:inline distT="0" distB="0" distL="0" distR="0" wp14:anchorId="3D194C96" wp14:editId="647B90B2">
-            <wp:extent cx="5943600" cy="2854325"/>
-            <wp:effectExtent l="0" t="0" r="0" b="3175"/>
-            <wp:docPr id="235351444" name="Picture 1" descr="A graph and a diagram&#10;&#10;Description automatically generated"/>
-            <wp:cNvGraphicFramePr>
-              <a:graphicFrameLocks xmlns:a="http://schemas.openxmlformats.org/drawingml/2006/main" noChangeAspect="1"/>
-            </wp:cNvGraphicFramePr>
-            <a:graphic xmlns:a="http://schemas.openxmlformats.org/drawingml/2006/main">
-              <a:graphicData uri="http://schemas.openxmlformats.org/drawingml/2006/picture">
-                <pic:pic xmlns:pic="http://schemas.openxmlformats.org/drawingml/2006/picture">
-                  <pic:nvPicPr>
-                    <pic:cNvPr id="235351444" name="Picture 1" descr="A graph and a diagram&#10;&#10;Description automatically generated"/>
-                    <pic:cNvPicPr/>
-                  </pic:nvPicPr>
-                  <pic:blipFill>
-                    <a:blip r:embed="rId9"/>
-                    <a:stretch>
-                      <a:fillRect/>
-                    </a:stretch>
-                  </pic:blipFill>
-                  <pic:spPr>
-                    <a:xfrm>
-                      <a:off x="0" y="0"/>
-                      <a:ext cx="5943600" cy="2854325"/>
-                    </a:xfrm>
-                    <a:prstGeom prst="rect">
-                      <a:avLst/>
-                    </a:prstGeom>
-                  </pic:spPr>
-                </pic:pic>
-              </a:graphicData>
-            </a:graphic>
-          </wp:inline>
-        </w:drawing>
-      </w:r>
-    </w:p>
-    <w:p>
-      <w:pPr>
-        <w:jc w:val="both"/>
-      </w:pPr>
-    </w:p>
-    <w:p>
-      <w:pPr>
-        <w:jc w:val="both"/>
-      </w:pPr>
-      <w:r>
-        <w:rPr>
-          <w:noProof/>
-        </w:rPr>
-        <w:drawing>
-          <wp:inline distT="0" distB="0" distL="0" distR="0" wp14:anchorId="5174087D" wp14:editId="04DF7749">
-            <wp:extent cx="5943600" cy="2724785"/>
-            <wp:effectExtent l="0" t="0" r="0" b="0"/>
-            <wp:docPr id="84522724" name="Picture 1" descr="A close-up of a crack in a stone&#10;&#10;Description automatically generated"/>
-            <wp:cNvGraphicFramePr>
-              <a:graphicFrameLocks xmlns:a="http://schemas.openxmlformats.org/drawingml/2006/main" noChangeAspect="1"/>
-            </wp:cNvGraphicFramePr>
-            <a:graphic xmlns:a="http://schemas.openxmlformats.org/drawingml/2006/main">
-              <a:graphicData uri="http://schemas.openxmlformats.org/drawingml/2006/picture">
-                <pic:pic xmlns:pic="http://schemas.openxmlformats.org/drawingml/2006/picture">
-                  <pic:nvPicPr>
-                    <pic:cNvPr id="84522724" name="Picture 1" descr="A close-up of a crack in a stone&#10;&#10;Description automatically generated"/>
-                    <pic:cNvPicPr/>
-                  </pic:nvPicPr>
-                  <pic:blipFill>
-                    <a:blip r:embed="rId10"/>
-                    <a:stretch>
-                      <a:fillRect/>
-                    </a:stretch>
-                  </pic:blipFill>
-                  <pic:spPr>
-                    <a:xfrm>
-                      <a:off x="0" y="0"/>
-                      <a:ext cx="5943600" cy="2724785"/>
-                    </a:xfrm>
-                    <a:prstGeom prst="rect">
-                      <a:avLst/>
-                    </a:prstGeom>
-                  </pic:spPr>
-                </pic:pic>
-              </a:graphicData>
-            </a:graphic>
-          </wp:inline>
-        </w:drawing>
-      </w:r>
-    </w:p>
-    <w:p>
-      <w:pPr>
-        <w:jc w:val="both"/>
-      </w:pPr>
-    </w:p>
-    <w:p>
-      <w:pPr>
-        <w:jc w:val="both"/>
-      </w:pPr>
-      <w:r>
-        <w:rPr>
-          <w:noProof/>
-        </w:rPr>
-        <w:lastRenderedPageBreak/>
-        <w:drawing>
-          <wp:inline distT="0" distB="0" distL="0" distR="0" wp14:anchorId="157C22EF" wp14:editId="37F9DF60">
-            <wp:extent cx="5943600" cy="2792095"/>
-            <wp:effectExtent l="0" t="0" r="0" b="8255"/>
-            <wp:docPr id="57045303" name="Picture 1" descr="A close-up of a graph&#10;&#10;Description automatically generated"/>
-            <wp:cNvGraphicFramePr>
-              <a:graphicFrameLocks xmlns:a="http://schemas.openxmlformats.org/drawingml/2006/main" noChangeAspect="1"/>
-            </wp:cNvGraphicFramePr>
-            <a:graphic xmlns:a="http://schemas.openxmlformats.org/drawingml/2006/main">
-              <a:graphicData uri="http://schemas.openxmlformats.org/drawingml/2006/picture">
-                <pic:pic xmlns:pic="http://schemas.openxmlformats.org/drawingml/2006/picture">
-                  <pic:nvPicPr>
-                    <pic:cNvPr id="57045303" name="Picture 1" descr="A close-up of a graph&#10;&#10;Description automatically generated"/>
-                    <pic:cNvPicPr/>
-                  </pic:nvPicPr>
-                  <pic:blipFill>
-                    <a:blip r:embed="rId11"/>
-                    <a:stretch>
-                      <a:fillRect/>
-                    </a:stretch>
-                  </pic:blipFill>
-                  <pic:spPr>
-                    <a:xfrm>
-                      <a:off x="0" y="0"/>
-                      <a:ext cx="5943600" cy="2792095"/>
-                    </a:xfrm>
-                    <a:prstGeom prst="rect">
-                      <a:avLst/>
-                    </a:prstGeom>
-                  </pic:spPr>
-                </pic:pic>
-              </a:graphicData>
-            </a:graphic>
-          </wp:inline>
-        </w:drawing>
-      </w:r>
-    </w:p>
-    <w:p>
-      <w:pPr>
-        <w:jc w:val="both"/>
-      </w:pPr>
-    </w:p>
-    <w:p>
-      <w:pPr>
-        <w:jc w:val="both"/>
-      </w:pPr>
-      <w:r>
-        <w:rPr>
-          <w:noProof/>
-        </w:rPr>
-        <w:drawing>
-          <wp:inline distT="0" distB="0" distL="0" distR="0" wp14:anchorId="1F8026F5" wp14:editId="7FB0E696">
-            <wp:extent cx="5943600" cy="2823210"/>
-            <wp:effectExtent l="0" t="0" r="0" b="0"/>
-            <wp:docPr id="1627966377" name="Picture 1" descr="A graph and a diagram&#10;&#10;Description automatically generated"/>
-            <wp:cNvGraphicFramePr>
-              <a:graphicFrameLocks xmlns:a="http://schemas.openxmlformats.org/drawingml/2006/main" noChangeAspect="1"/>
-            </wp:cNvGraphicFramePr>
-            <a:graphic xmlns:a="http://schemas.openxmlformats.org/drawingml/2006/main">
-              <a:graphicData uri="http://schemas.openxmlformats.org/drawingml/2006/picture">
-                <pic:pic xmlns:pic="http://schemas.openxmlformats.org/drawingml/2006/picture">
-                  <pic:nvPicPr>
-                    <pic:cNvPr id="1627966377" name="Picture 1" descr="A graph and a diagram&#10;&#10;Description automatically generated"/>
-                    <pic:cNvPicPr/>
-                  </pic:nvPicPr>
-                  <pic:blipFill>
-                    <a:blip r:embed="rId12"/>
-                    <a:stretch>
-                      <a:fillRect/>
-                    </a:stretch>
-                  </pic:blipFill>
-                  <pic:spPr>
-                    <a:xfrm>
-                      <a:off x="0" y="0"/>
-                      <a:ext cx="5943600" cy="2823210"/>
-                    </a:xfrm>
-                    <a:prstGeom prst="rect">
-                      <a:avLst/>
-                    </a:prstGeom>
-                  </pic:spPr>
-                </pic:pic>
-              </a:graphicData>
-            </a:graphic>
-          </wp:inline>
-        </w:drawing>
-      </w:r>
-    </w:p>
-    <w:p>
-      <w:pPr>
-        <w:jc w:val="both"/>
-      </w:pPr>
-    </w:p>
-    <w:p>
-      <w:pPr>
-        <w:jc w:val="both"/>
-      </w:pPr>
-      <w:r>
-        <w:rPr>
-          <w:noProof/>
-        </w:rPr>
-        <w:lastRenderedPageBreak/>
-        <w:drawing>
-          <wp:inline distT="0" distB="0" distL="0" distR="0" wp14:anchorId="128F0070" wp14:editId="1EF9347D">
-            <wp:extent cx="5943600" cy="2812415"/>
-            <wp:effectExtent l="0" t="0" r="0" b="6985"/>
-            <wp:docPr id="1133779969" name="Picture 1" descr="A graph and a diagram&#10;&#10;Description automatically generated"/>
-            <wp:cNvGraphicFramePr>
-              <a:graphicFrameLocks xmlns:a="http://schemas.openxmlformats.org/drawingml/2006/main" noChangeAspect="1"/>
-            </wp:cNvGraphicFramePr>
-            <a:graphic xmlns:a="http://schemas.openxmlformats.org/drawingml/2006/main">
-              <a:graphicData uri="http://schemas.openxmlformats.org/drawingml/2006/picture">
-                <pic:pic xmlns:pic="http://schemas.openxmlformats.org/drawingml/2006/picture">
-                  <pic:nvPicPr>
-                    <pic:cNvPr id="1133779969" name="Picture 1" descr="A graph and a diagram&#10;&#10;Description automatically generated"/>
-                    <pic:cNvPicPr/>
-                  </pic:nvPicPr>
-                  <pic:blipFill>
-                    <a:blip r:embed="rId13"/>
-                    <a:stretch>
-                      <a:fillRect/>
-                    </a:stretch>
-                  </pic:blipFill>
-                  <pic:spPr>
-                    <a:xfrm>
-                      <a:off x="0" y="0"/>
-                      <a:ext cx="5943600" cy="2812415"/>
-                    </a:xfrm>
-                    <a:prstGeom prst="rect">
-                      <a:avLst/>
-                    </a:prstGeom>
-                  </pic:spPr>
-                </pic:pic>
-              </a:graphicData>
-            </a:graphic>
-          </wp:inline>
-        </w:drawing>
-      </w:r>
-    </w:p>
-    <w:p>
-      <w:pPr>
-        <w:jc w:val="both"/>
-      </w:pPr>
-    </w:p>
-    <w:p>
-      <w:pPr>
-        <w:jc w:val="both"/>
-      </w:pPr>
-      <w:r>
-        <w:rPr>
-          <w:noProof/>
-        </w:rPr>
-        <w:drawing>
-          <wp:inline distT="0" distB="0" distL="0" distR="0" wp14:anchorId="30715EF3" wp14:editId="3910B834">
-            <wp:extent cx="5943600" cy="2795905"/>
-            <wp:effectExtent l="0" t="0" r="0" b="4445"/>
-            <wp:docPr id="1947039402" name="Picture 1" descr="A close-up of a graph&#10;&#10;Description automatically generated"/>
-            <wp:cNvGraphicFramePr>
-              <a:graphicFrameLocks xmlns:a="http://schemas.openxmlformats.org/drawingml/2006/main" noChangeAspect="1"/>
-            </wp:cNvGraphicFramePr>
-            <a:graphic xmlns:a="http://schemas.openxmlformats.org/drawingml/2006/main">
-              <a:graphicData uri="http://schemas.openxmlformats.org/drawingml/2006/picture">
-                <pic:pic xmlns:pic="http://schemas.openxmlformats.org/drawingml/2006/picture">
-                  <pic:nvPicPr>
-                    <pic:cNvPr id="1947039402" name="Picture 1" descr="A close-up of a graph&#10;&#10;Description automatically generated"/>
-                    <pic:cNvPicPr/>
-                  </pic:nvPicPr>
-                  <pic:blipFill>
-                    <a:blip r:embed="rId14"/>
-                    <a:stretch>
-                      <a:fillRect/>
-                    </a:stretch>
-                  </pic:blipFill>
-                  <pic:spPr>
-                    <a:xfrm>
-                      <a:off x="0" y="0"/>
-                      <a:ext cx="5943600" cy="2795905"/>
-                    </a:xfrm>
-                    <a:prstGeom prst="rect">
-                      <a:avLst/>
-                    </a:prstGeom>
-                  </pic:spPr>
-                </pic:pic>
-              </a:graphicData>
-            </a:graphic>
-          </wp:inline>
-        </w:drawing>
-      </w:r>
-    </w:p>
-    <w:p>
-      <w:pPr>
-        <w:jc w:val="both"/>
-      </w:pPr>
-    </w:p>
-    <w:p>
-      <w:pPr>
-        <w:jc w:val="both"/>
-      </w:pPr>
-      <w:r>
-        <w:rPr>
-          <w:noProof/>
-        </w:rPr>
-        <w:lastRenderedPageBreak/>
-        <w:drawing>
-          <wp:inline distT="0" distB="0" distL="0" distR="0" wp14:anchorId="72FD6060" wp14:editId="1D3D95FA">
-            <wp:extent cx="5943600" cy="2835275"/>
-            <wp:effectExtent l="0" t="0" r="0" b="3175"/>
-            <wp:docPr id="1915039915" name="Picture 1" descr="A graph and a picture of a person&#10;&#10;Description automatically generated"/>
-            <wp:cNvGraphicFramePr>
-              <a:graphicFrameLocks xmlns:a="http://schemas.openxmlformats.org/drawingml/2006/main" noChangeAspect="1"/>
-            </wp:cNvGraphicFramePr>
-            <a:graphic xmlns:a="http://schemas.openxmlformats.org/drawingml/2006/main">
-              <a:graphicData uri="http://schemas.openxmlformats.org/drawingml/2006/picture">
-                <pic:pic xmlns:pic="http://schemas.openxmlformats.org/drawingml/2006/picture">
-                  <pic:nvPicPr>
-                    <pic:cNvPr id="1915039915" name="Picture 1" descr="A graph and a picture of a person&#10;&#10;Description automatically generated"/>
-                    <pic:cNvPicPr/>
-                  </pic:nvPicPr>
-                  <pic:blipFill>
-                    <a:blip r:embed="rId15"/>
-                    <a:stretch>
-                      <a:fillRect/>
-                    </a:stretch>
-                  </pic:blipFill>
-                  <pic:spPr>
-                    <a:xfrm>
-                      <a:off x="0" y="0"/>
-                      <a:ext cx="5943600" cy="2835275"/>
-                    </a:xfrm>
-                    <a:prstGeom prst="rect">
-                      <a:avLst/>
-                    </a:prstGeom>
-                  </pic:spPr>
-                </pic:pic>
-              </a:graphicData>
-            </a:graphic>
-          </wp:inline>
-        </w:drawing>
-      </w:r>
-    </w:p>
-    <w:p>
-      <w:pPr>
-        <w:jc w:val="both"/>
-      </w:pPr>
-    </w:p>
-    <w:p>
-      <w:pPr>
-        <w:jc w:val="both"/>
-      </w:pPr>
-      <w:r>
-        <w:rPr>
-          <w:noProof/>
-        </w:rPr>
-        <w:drawing>
-          <wp:inline distT="0" distB="0" distL="0" distR="0" wp14:anchorId="518EABF8" wp14:editId="3C165917">
-            <wp:extent cx="5943600" cy="2783840"/>
-            <wp:effectExtent l="0" t="0" r="0" b="0"/>
-            <wp:docPr id="912955696" name="Picture 1" descr="A graph and a diagram&#10;&#10;Description automatically generated"/>
-            <wp:cNvGraphicFramePr>
-              <a:graphicFrameLocks xmlns:a="http://schemas.openxmlformats.org/drawingml/2006/main" noChangeAspect="1"/>
-            </wp:cNvGraphicFramePr>
-            <a:graphic xmlns:a="http://schemas.openxmlformats.org/drawingml/2006/main">
-              <a:graphicData uri="http://schemas.openxmlformats.org/drawingml/2006/picture">
-                <pic:pic xmlns:pic="http://schemas.openxmlformats.org/drawingml/2006/picture">
-                  <pic:nvPicPr>
-                    <pic:cNvPr id="912955696" name="Picture 1" descr="A graph and a diagram&#10;&#10;Description automatically generated"/>
-                    <pic:cNvPicPr/>
-                  </pic:nvPicPr>
-                  <pic:blipFill>
-                    <a:blip r:embed="rId16"/>
-                    <a:stretch>
-                      <a:fillRect/>
-                    </a:stretch>
-                  </pic:blipFill>
-                  <pic:spPr>
-                    <a:xfrm>
-                      <a:off x="0" y="0"/>
-                      <a:ext cx="5943600" cy="2783840"/>
-                    </a:xfrm>
-                    <a:prstGeom prst="rect">
-                      <a:avLst/>
-                    </a:prstGeom>
-                  </pic:spPr>
-                </pic:pic>
-              </a:graphicData>
-            </a:graphic>
-          </wp:inline>
-        </w:drawing>
-      </w:r>
     </w:p>
     <w:tbl>
       <w:tblPr>
@@ -884,7 +412,6 @@
               <w:jc w:val="both"/>
             </w:pPr>
             <w:r>
-              <w:lastRenderedPageBreak/>
               <w:t>S/N</w:t>
             </w:r>
           </w:p>
@@ -961,7 +488,7 @@
               <w:cnfStyle w:val="000000100000" w:firstRow="0" w:lastRow="0" w:firstColumn="0" w:lastColumn="0" w:oddVBand="0" w:evenVBand="0" w:oddHBand="1" w:evenHBand="0" w:firstRowFirstColumn="0" w:firstRowLastColumn="0" w:lastRowFirstColumn="0" w:lastRowLastColumn="0"/>
             </w:pPr>
             <w:r>
-              <w:t>11</w:t>
+              <w:t>12</w:t>
             </w:r>
           </w:p>
         </w:tc>
@@ -1008,7 +535,7 @@
               <w:cnfStyle w:val="000000000000" w:firstRow="0" w:lastRow="0" w:firstColumn="0" w:lastColumn="0" w:oddVBand="0" w:evenVBand="0" w:oddHBand="0" w:evenHBand="0" w:firstRowFirstColumn="0" w:firstRowLastColumn="0" w:lastRowFirstColumn="0" w:lastRowLastColumn="0"/>
             </w:pPr>
             <w:r>
-              <w:t>38</w:t>
+              <w:t>12</w:t>
             </w:r>
           </w:p>
         </w:tc>
@@ -1103,7 +630,7 @@
               <w:cnfStyle w:val="000000000000" w:firstRow="0" w:lastRow="0" w:firstColumn="0" w:lastColumn="0" w:oddVBand="0" w:evenVBand="0" w:oddHBand="0" w:evenHBand="0" w:firstRowFirstColumn="0" w:firstRowLastColumn="0" w:lastRowFirstColumn="0" w:lastRowLastColumn="0"/>
             </w:pPr>
             <w:r>
-              <w:t>22</w:t>
+              <w:t>9</w:t>
             </w:r>
           </w:p>
         </w:tc>
@@ -1151,7 +678,7 @@
               <w:cnfStyle w:val="000000100000" w:firstRow="0" w:lastRow="0" w:firstColumn="0" w:lastColumn="0" w:oddVBand="0" w:evenVBand="0" w:oddHBand="1" w:evenHBand="0" w:firstRowFirstColumn="0" w:firstRowLastColumn="0" w:lastRowFirstColumn="0" w:lastRowLastColumn="0"/>
             </w:pPr>
             <w:r>
-              <w:t>280</w:t>
+              <w:t>9</w:t>
             </w:r>
           </w:p>
         </w:tc>
@@ -1161,23 +688,362 @@
       <w:pPr>
         <w:jc w:val="both"/>
         <w:rPr>
+          <w:b/>
+          <w:bCs/>
+        </w:rPr>
+      </w:pPr>
+      <w:r>
+        <w:rPr>
+          <w:b/>
+          <w:bCs/>
+        </w:rPr>
+        <w:t>Task 2: Data Annotations and Augmentations</w:t>
+      </w:r>
+    </w:p>
+    <w:p>
+      <w:pPr>
+        <w:jc w:val="both"/>
+      </w:pPr>
+      <w:r>
+        <w:t xml:space="preserve">The annotations </w:t>
+      </w:r>
+      <w:r>
+        <w:t>are</w:t>
+      </w:r>
+      <w:r>
+        <w:t xml:space="preserve"> carried out using GIMP software. In the annotations, the cracks are labelled with white (255) as foreground and non-crack regions are labelled with black background (0). We obtained a total of </w:t>
+      </w:r>
+      <w:r>
+        <w:t>12</w:t>
+      </w:r>
+      <w:r>
+        <w:t xml:space="preserve"> Images after annotation and augmentation.</w:t>
+      </w:r>
+    </w:p>
+    <w:p>
+      <w:pPr>
+        <w:jc w:val="both"/>
+      </w:pPr>
+    </w:p>
+    <w:p>
+      <w:pPr>
+        <w:jc w:val="both"/>
+        <w:rPr>
+          <w:b/>
+          <w:bCs/>
+        </w:rPr>
+      </w:pPr>
+      <w:r>
+        <w:rPr>
+          <w:b/>
+          <w:bCs/>
+        </w:rPr>
+        <w:t>Task 3: Data Split</w:t>
+      </w:r>
+    </w:p>
+    <w:p>
+      <w:pPr>
+        <w:jc w:val="both"/>
+      </w:pPr>
+      <w:proofErr w:type="gramStart"/>
+      <w:r>
+        <w:t>In order to</w:t>
+      </w:r>
+      <w:proofErr w:type="gramEnd"/>
+      <w:r>
+        <w:t xml:space="preserve"> evaluate the performance of the algorithm, the dataset was </w:t>
+      </w:r>
+      <w:proofErr w:type="spellStart"/>
+      <w:r>
+        <w:t>split</w:t>
+      </w:r>
+      <w:r>
+        <w:t>t</w:t>
+      </w:r>
+      <w:r>
+        <w:t>ed</w:t>
+      </w:r>
+      <w:proofErr w:type="spellEnd"/>
+      <w:r>
+        <w:t xml:space="preserve"> into a subset. Training dataset which represents 80% of the entire data and testing dataset which represents 20% of the entire dataset.</w:t>
+      </w:r>
+    </w:p>
+    <w:p>
+      <w:pPr>
+        <w:jc w:val="both"/>
+      </w:pPr>
+    </w:p>
+    <w:p>
+      <w:pPr>
+        <w:jc w:val="both"/>
+        <w:rPr>
+          <w:b/>
+          <w:bCs/>
+        </w:rPr>
+      </w:pPr>
+      <w:r>
+        <w:rPr>
+          <w:b/>
+          <w:bCs/>
+        </w:rPr>
+        <w:t>Task 4: Crack Segmentation</w:t>
+      </w:r>
+    </w:p>
+    <w:p>
+      <w:pPr>
+        <w:pStyle w:val="ListParagraph"/>
+        <w:numPr>
+          <w:ilvl w:val="0"/>
+          <w:numId w:val="2"/>
+        </w:numPr>
+        <w:jc w:val="both"/>
+      </w:pPr>
+      <w:r>
+        <w:t xml:space="preserve">The images are converted to gray scale and thresholding is performed </w:t>
+      </w:r>
+      <w:proofErr w:type="gramStart"/>
+      <w:r>
+        <w:t>in order to</w:t>
+      </w:r>
+      <w:proofErr w:type="gramEnd"/>
+      <w:r>
+        <w:t xml:space="preserve"> obtain a binarized form of the image.</w:t>
+      </w:r>
+    </w:p>
+    <w:p>
+      <w:pPr>
+        <w:pStyle w:val="ListParagraph"/>
+        <w:numPr>
+          <w:ilvl w:val="0"/>
+          <w:numId w:val="2"/>
+        </w:numPr>
+        <w:jc w:val="both"/>
+      </w:pPr>
+      <w:r>
+        <w:t xml:space="preserve">Morphological operators such as Opening, Closing and Thinning are performed </w:t>
+      </w:r>
+      <w:proofErr w:type="gramStart"/>
+      <w:r>
+        <w:t xml:space="preserve">in </w:t>
+      </w:r>
+      <w:r>
+        <w:t>order</w:t>
+      </w:r>
+      <w:r>
+        <w:t xml:space="preserve"> to</w:t>
+      </w:r>
+      <w:proofErr w:type="gramEnd"/>
+      <w:r>
+        <w:t xml:space="preserve"> clean up the binarized image.</w:t>
+      </w:r>
+    </w:p>
+    <w:p>
+      <w:pPr>
+        <w:pStyle w:val="ListParagraph"/>
+        <w:numPr>
+          <w:ilvl w:val="0"/>
+          <w:numId w:val="2"/>
+        </w:numPr>
+        <w:jc w:val="both"/>
+      </w:pPr>
+      <w:r>
+        <w:t xml:space="preserve">Connected Component Analysis </w:t>
+      </w:r>
+      <w:r>
+        <w:t>is performed</w:t>
+      </w:r>
+      <w:r>
+        <w:t xml:space="preserve"> </w:t>
+      </w:r>
+      <w:proofErr w:type="gramStart"/>
+      <w:r>
+        <w:t>in order to</w:t>
+      </w:r>
+      <w:proofErr w:type="gramEnd"/>
+      <w:r>
+        <w:t xml:space="preserve"> extract discrete regions in the images.</w:t>
+      </w:r>
+    </w:p>
+    <w:p>
+      <w:pPr>
+        <w:pStyle w:val="ListParagraph"/>
+        <w:numPr>
+          <w:ilvl w:val="0"/>
+          <w:numId w:val="2"/>
+        </w:numPr>
+        <w:jc w:val="both"/>
+      </w:pPr>
+      <w:r>
+        <w:t xml:space="preserve">Features extracted from the regions obtained from connected component analysis </w:t>
+      </w:r>
+      <w:r>
+        <w:t>are.</w:t>
+      </w:r>
+    </w:p>
+    <w:p>
+      <w:pPr>
+        <w:pStyle w:val="ListParagraph"/>
+        <w:numPr>
+          <w:ilvl w:val="0"/>
+          <w:numId w:val="3"/>
+        </w:numPr>
+        <w:jc w:val="both"/>
+      </w:pPr>
+      <w:r>
+        <w:t>Number of Pixels (Area)</w:t>
+      </w:r>
+    </w:p>
+    <w:p>
+      <w:pPr>
+        <w:pStyle w:val="ListParagraph"/>
+        <w:numPr>
+          <w:ilvl w:val="0"/>
+          <w:numId w:val="3"/>
+        </w:numPr>
+        <w:jc w:val="both"/>
+      </w:pPr>
+      <w:r>
+        <w:t>Perimeter</w:t>
+      </w:r>
+    </w:p>
+    <w:p>
+      <w:pPr>
+        <w:pStyle w:val="ListParagraph"/>
+        <w:numPr>
+          <w:ilvl w:val="0"/>
+          <w:numId w:val="3"/>
+        </w:numPr>
+        <w:jc w:val="both"/>
+      </w:pPr>
+      <w:r>
+        <w:t>Eccentricity</w:t>
+      </w:r>
+    </w:p>
+    <w:p>
+      <w:pPr>
+        <w:ind w:left="720"/>
+        <w:jc w:val="both"/>
+      </w:pPr>
+      <w:r>
+        <w:lastRenderedPageBreak/>
+        <w:t>The numbers of pixels and perimeter are selected specifically as the cracks will have less pixels in relation to the perimeter, therefore the classifier would be capable of training and distinguishing the crack and non-crack regions.</w:t>
+      </w:r>
+    </w:p>
+    <w:p>
+      <w:pPr>
+        <w:pStyle w:val="ListParagraph"/>
+        <w:numPr>
+          <w:ilvl w:val="0"/>
+          <w:numId w:val="2"/>
+        </w:numPr>
+        <w:jc w:val="both"/>
+      </w:pPr>
+      <w:r>
+        <w:t xml:space="preserve">The classifier used to filter out non-crack regions are Support Vector Machines (SVM) and Decision Trees. They are supervised machine learning algorithms for </w:t>
+      </w:r>
+      <w:r>
+        <w:t xml:space="preserve">semantic </w:t>
+      </w:r>
+      <w:r>
+        <w:t>segmentation of features as learnt in the course.</w:t>
+      </w:r>
+    </w:p>
+    <w:p>
+      <w:pPr>
+        <w:jc w:val="both"/>
+        <w:rPr>
+          <w:b/>
+          <w:bCs/>
+        </w:rPr>
+      </w:pPr>
+      <w:r>
+        <w:rPr>
+          <w:b/>
+          <w:bCs/>
+        </w:rPr>
+        <w:t>Task 5: Crack</w:t>
+      </w:r>
+      <w:r>
+        <w:rPr>
+          <w:b/>
+          <w:bCs/>
+        </w:rPr>
+        <w:t xml:space="preserve"> Analysis</w:t>
+      </w:r>
+    </w:p>
+    <w:p>
+      <w:pPr>
+        <w:pStyle w:val="ListParagraph"/>
+        <w:numPr>
+          <w:ilvl w:val="0"/>
+          <w:numId w:val="5"/>
+        </w:numPr>
+        <w:jc w:val="both"/>
+      </w:pPr>
+      <w:r>
+        <w:t>Performance Metrics:</w:t>
+      </w:r>
+    </w:p>
+    <w:p>
+      <w:pPr>
+        <w:pStyle w:val="ListParagraph"/>
+        <w:jc w:val="both"/>
+      </w:pPr>
+      <w:r>
+        <w:t xml:space="preserve">The result from the Support vector Machine Classifier yielded </w:t>
+      </w:r>
+      <w:r>
+        <w:t>50</w:t>
+      </w:r>
+      <w:r>
+        <w:t xml:space="preserve">% accuracy, while the Decision Tree classifier yielded </w:t>
+      </w:r>
+      <w:r>
+        <w:t>100</w:t>
+      </w:r>
+      <w:r>
+        <w:t xml:space="preserve">% accuracy. This implies that the </w:t>
+      </w:r>
+      <w:r>
+        <w:t>Decision Tree</w:t>
+      </w:r>
+      <w:r>
+        <w:t xml:space="preserve"> Classifier performed better.</w:t>
+      </w:r>
+    </w:p>
+    <w:p>
+      <w:pPr>
+        <w:pStyle w:val="ListParagraph"/>
+        <w:numPr>
+          <w:ilvl w:val="0"/>
+          <w:numId w:val="5"/>
+        </w:numPr>
+        <w:jc w:val="both"/>
+      </w:pPr>
+      <w:r>
+        <w:t xml:space="preserve">The length of crack for test images is reported in the command window of </w:t>
+      </w:r>
+      <w:r>
+        <w:t>MATLAB</w:t>
+      </w:r>
+      <w:r>
+        <w:t>.</w:t>
+      </w:r>
+    </w:p>
+    <w:p>
+      <w:pPr>
+        <w:pStyle w:val="ListParagraph"/>
+        <w:jc w:val="center"/>
+      </w:pPr>
+      <w:r>
+        <w:rPr>
           <w:noProof/>
         </w:rPr>
-      </w:pPr>
-    </w:p>
-    <w:p>
-      <w:pPr>
-        <w:jc w:val="both"/>
-      </w:pPr>
-      <w:r>
-        <w:rPr>
-          <w:noProof/>
-        </w:rPr>
         <w:drawing>
-          <wp:inline distT="0" distB="0" distL="0" distR="0" wp14:anchorId="4E805199" wp14:editId="76FBD43D">
-            <wp:extent cx="5943600" cy="2770505"/>
-            <wp:effectExtent l="0" t="0" r="0" b="0"/>
-            <wp:docPr id="547000938" name="Picture 1" descr="A close-up of a graph&#10;&#10;Description automatically generated"/>
+          <wp:inline distT="0" distB="0" distL="0" distR="0" wp14:anchorId="40676D89" wp14:editId="78B44376">
+            <wp:extent cx="5943600" cy="1350010"/>
+            <wp:effectExtent l="0" t="0" r="0" b="2540"/>
+            <wp:docPr id="2141824145" name="Picture 1"/>
             <wp:cNvGraphicFramePr>
               <a:graphicFrameLocks xmlns:a="http://schemas.openxmlformats.org/drawingml/2006/main" noChangeAspect="1"/>
             </wp:cNvGraphicFramePr>
@@ -1185,11 +1051,11 @@
               <a:graphicData uri="http://schemas.openxmlformats.org/drawingml/2006/picture">
                 <pic:pic xmlns:pic="http://schemas.openxmlformats.org/drawingml/2006/picture">
                   <pic:nvPicPr>
-                    <pic:cNvPr id="547000938" name="Picture 1" descr="A close-up of a graph&#10;&#10;Description automatically generated"/>
+                    <pic:cNvPr id="2141824145" name=""/>
                     <pic:cNvPicPr/>
                   </pic:nvPicPr>
                   <pic:blipFill>
-                    <a:blip r:embed="rId17"/>
+                    <a:blip r:embed="rId7"/>
                     <a:stretch>
                       <a:fillRect/>
                     </a:stretch>
@@ -1197,7 +1063,7 @@
                   <pic:spPr>
                     <a:xfrm>
                       <a:off x="0" y="0"/>
-                      <a:ext cx="5943600" cy="2770505"/>
+                      <a:ext cx="5943600" cy="1350010"/>
                     </a:xfrm>
                     <a:prstGeom prst="rect">
                       <a:avLst/>
@@ -1212,302 +1078,6 @@
     </w:p>
     <w:p>
       <w:pPr>
-        <w:jc w:val="both"/>
-      </w:pPr>
-    </w:p>
-    <w:p>
-      <w:pPr>
-        <w:jc w:val="both"/>
-        <w:rPr>
-          <w:b/>
-          <w:bCs/>
-        </w:rPr>
-      </w:pPr>
-      <w:r>
-        <w:rPr>
-          <w:b/>
-          <w:bCs/>
-        </w:rPr>
-        <w:t>Task 2: Data Annotations and Augmentations</w:t>
-      </w:r>
-    </w:p>
-    <w:p>
-      <w:pPr>
-        <w:jc w:val="both"/>
-      </w:pPr>
-      <w:r>
-        <w:t xml:space="preserve">The annotations </w:t>
-      </w:r>
-      <w:r>
-        <w:t>are</w:t>
-      </w:r>
-      <w:r>
-        <w:t xml:space="preserve"> carried out using GIMP software. In the annotations, the cracks are labelled with white (255) as foreground and non-crack regions are labelled with black background (0). We obtained a total of 38 Images after annotation and augmentation.</w:t>
-      </w:r>
-    </w:p>
-    <w:p>
-      <w:pPr>
-        <w:jc w:val="both"/>
-      </w:pPr>
-    </w:p>
-    <w:p>
-      <w:pPr>
-        <w:jc w:val="both"/>
-        <w:rPr>
-          <w:b/>
-          <w:bCs/>
-        </w:rPr>
-      </w:pPr>
-      <w:r>
-        <w:rPr>
-          <w:b/>
-          <w:bCs/>
-        </w:rPr>
-        <w:t>Task 3: Data Split</w:t>
-      </w:r>
-    </w:p>
-    <w:p>
-      <w:pPr>
-        <w:jc w:val="both"/>
-      </w:pPr>
-      <w:proofErr w:type="gramStart"/>
-      <w:r>
-        <w:t>In order to</w:t>
-      </w:r>
-      <w:proofErr w:type="gramEnd"/>
-      <w:r>
-        <w:t xml:space="preserve"> evaluate the performance of the algorithm, the dataset was </w:t>
-      </w:r>
-      <w:proofErr w:type="spellStart"/>
-      <w:proofErr w:type="gramStart"/>
-      <w:r>
-        <w:t>split</w:t>
-      </w:r>
-      <w:r>
-        <w:t>t</w:t>
-      </w:r>
-      <w:r>
-        <w:t>ed</w:t>
-      </w:r>
-      <w:proofErr w:type="spellEnd"/>
-      <w:proofErr w:type="gramEnd"/>
-      <w:r>
-        <w:t xml:space="preserve"> into a subset. Training dataset which represents 80% of the entire data and testing dataset which represents 20% of the entire dataset.</w:t>
-      </w:r>
-    </w:p>
-    <w:p>
-      <w:pPr>
-        <w:jc w:val="both"/>
-      </w:pPr>
-    </w:p>
-    <w:p>
-      <w:pPr>
-        <w:jc w:val="both"/>
-        <w:rPr>
-          <w:b/>
-          <w:bCs/>
-        </w:rPr>
-      </w:pPr>
-      <w:r>
-        <w:rPr>
-          <w:b/>
-          <w:bCs/>
-        </w:rPr>
-        <w:lastRenderedPageBreak/>
-        <w:t>Task 4: Crack Segmentation</w:t>
-      </w:r>
-    </w:p>
-    <w:p>
-      <w:pPr>
-        <w:pStyle w:val="ListParagraph"/>
-        <w:numPr>
-          <w:ilvl w:val="0"/>
-          <w:numId w:val="2"/>
-        </w:numPr>
-        <w:jc w:val="both"/>
-      </w:pPr>
-      <w:r>
-        <w:t xml:space="preserve">The images are converted to gray scale and thresholding is performed </w:t>
-      </w:r>
-      <w:proofErr w:type="gramStart"/>
-      <w:r>
-        <w:t>in order to</w:t>
-      </w:r>
-      <w:proofErr w:type="gramEnd"/>
-      <w:r>
-        <w:t xml:space="preserve"> obtain a binarized form of the image.</w:t>
-      </w:r>
-    </w:p>
-    <w:p>
-      <w:pPr>
-        <w:pStyle w:val="ListParagraph"/>
-        <w:numPr>
-          <w:ilvl w:val="0"/>
-          <w:numId w:val="2"/>
-        </w:numPr>
-        <w:jc w:val="both"/>
-      </w:pPr>
-      <w:r>
-        <w:t xml:space="preserve">Morphological operators such as Opening, Closing and Thinning are performed </w:t>
-      </w:r>
-      <w:proofErr w:type="gramStart"/>
-      <w:r>
-        <w:t xml:space="preserve">in </w:t>
-      </w:r>
-      <w:r>
-        <w:t>order</w:t>
-      </w:r>
-      <w:r>
-        <w:t xml:space="preserve"> to</w:t>
-      </w:r>
-      <w:proofErr w:type="gramEnd"/>
-      <w:r>
-        <w:t xml:space="preserve"> clean up the binarized image.</w:t>
-      </w:r>
-    </w:p>
-    <w:p>
-      <w:pPr>
-        <w:pStyle w:val="ListParagraph"/>
-        <w:numPr>
-          <w:ilvl w:val="0"/>
-          <w:numId w:val="2"/>
-        </w:numPr>
-        <w:jc w:val="both"/>
-      </w:pPr>
-      <w:r>
-        <w:t xml:space="preserve">Connected Component Analysis </w:t>
-      </w:r>
-      <w:r>
-        <w:t>is performed</w:t>
-      </w:r>
-      <w:r>
-        <w:t xml:space="preserve"> </w:t>
-      </w:r>
-      <w:proofErr w:type="gramStart"/>
-      <w:r>
-        <w:t>in order to</w:t>
-      </w:r>
-      <w:proofErr w:type="gramEnd"/>
-      <w:r>
-        <w:t xml:space="preserve"> extract discrete regions in the images.</w:t>
-      </w:r>
-    </w:p>
-    <w:p>
-      <w:pPr>
-        <w:pStyle w:val="ListParagraph"/>
-        <w:numPr>
-          <w:ilvl w:val="0"/>
-          <w:numId w:val="2"/>
-        </w:numPr>
-        <w:jc w:val="both"/>
-      </w:pPr>
-      <w:r>
-        <w:t xml:space="preserve">Features extracted from the regions obtained from connected component analysis </w:t>
-      </w:r>
-      <w:r>
-        <w:t>are.</w:t>
-      </w:r>
-    </w:p>
-    <w:p>
-      <w:pPr>
-        <w:pStyle w:val="ListParagraph"/>
-        <w:numPr>
-          <w:ilvl w:val="0"/>
-          <w:numId w:val="3"/>
-        </w:numPr>
-        <w:jc w:val="both"/>
-      </w:pPr>
-      <w:r>
-        <w:t>Number of Pixels (Area)</w:t>
-      </w:r>
-    </w:p>
-    <w:p>
-      <w:pPr>
-        <w:pStyle w:val="ListParagraph"/>
-        <w:numPr>
-          <w:ilvl w:val="0"/>
-          <w:numId w:val="3"/>
-        </w:numPr>
-        <w:jc w:val="both"/>
-      </w:pPr>
-      <w:r>
-        <w:t>Perimeter</w:t>
-      </w:r>
-    </w:p>
-    <w:p>
-      <w:pPr>
-        <w:pStyle w:val="ListParagraph"/>
-        <w:numPr>
-          <w:ilvl w:val="0"/>
-          <w:numId w:val="3"/>
-        </w:numPr>
-        <w:jc w:val="both"/>
-      </w:pPr>
-      <w:r>
-        <w:t>Eccentricity</w:t>
-      </w:r>
-    </w:p>
-    <w:p>
-      <w:pPr>
-        <w:ind w:left="720"/>
-        <w:jc w:val="both"/>
-      </w:pPr>
-      <w:r>
-        <w:t>The numbers of pixels and perimeter are selected specifically as the cracks will have less pixels in relation to the perimeter, therefore the classifier would be capable of training and distinguishing the crack and non-crack regions.</w:t>
-      </w:r>
-    </w:p>
-    <w:p>
-      <w:pPr>
-        <w:pStyle w:val="ListParagraph"/>
-        <w:numPr>
-          <w:ilvl w:val="0"/>
-          <w:numId w:val="2"/>
-        </w:numPr>
-        <w:jc w:val="both"/>
-      </w:pPr>
-      <w:r>
-        <w:t xml:space="preserve">The classifier used to filter out non-crack regions are Support Vector Machines (SVM) and Decision Trees. They </w:t>
-      </w:r>
-      <w:proofErr w:type="gramStart"/>
-      <w:r>
-        <w:t>are supervised</w:t>
-      </w:r>
-      <w:proofErr w:type="gramEnd"/>
-      <w:r>
-        <w:t xml:space="preserve"> machine learning algorithms for </w:t>
-      </w:r>
-      <w:r>
-        <w:t xml:space="preserve">semantic </w:t>
-      </w:r>
-      <w:r>
-        <w:t>segmentation of features as learnt in the course.</w:t>
-      </w:r>
-    </w:p>
-    <w:p>
-      <w:pPr>
-        <w:jc w:val="both"/>
-        <w:rPr>
-          <w:b/>
-          <w:bCs/>
-        </w:rPr>
-      </w:pPr>
-      <w:r>
-        <w:rPr>
-          <w:b/>
-          <w:bCs/>
-        </w:rPr>
-        <w:t>Task 5: Crack</w:t>
-      </w:r>
-      <w:r>
-        <w:rPr>
-          <w:b/>
-          <w:bCs/>
-        </w:rPr>
-        <w:t xml:space="preserve"> Analysis</w:t>
-      </w:r>
-    </w:p>
-    <w:p>
-      <w:pPr>
         <w:pStyle w:val="ListParagraph"/>
         <w:numPr>
           <w:ilvl w:val="0"/>
@@ -1516,93 +1086,6 @@
         <w:jc w:val="both"/>
       </w:pPr>
       <w:r>
-        <w:t>Performance Metrics:</w:t>
-      </w:r>
-    </w:p>
-    <w:p>
-      <w:pPr>
-        <w:pStyle w:val="ListParagraph"/>
-        <w:jc w:val="both"/>
-      </w:pPr>
-      <w:r>
-        <w:t>The result from the Support vector Machine Classifier yielded 86.7% accuracy, while the Decision Tree classifier yielded 85% accuracy. This implies that the SVM Classifier performed better.</w:t>
-      </w:r>
-    </w:p>
-    <w:p>
-      <w:pPr>
-        <w:pStyle w:val="ListParagraph"/>
-        <w:numPr>
-          <w:ilvl w:val="0"/>
-          <w:numId w:val="5"/>
-        </w:numPr>
-        <w:jc w:val="both"/>
-      </w:pPr>
-      <w:r>
-        <w:t xml:space="preserve">The length of crack for test images is reported in the command window of </w:t>
-      </w:r>
-      <w:r>
-        <w:t>MATLAB</w:t>
-      </w:r>
-      <w:r>
-        <w:t>.</w:t>
-      </w:r>
-    </w:p>
-    <w:p>
-      <w:pPr>
-        <w:pStyle w:val="ListParagraph"/>
-        <w:jc w:val="center"/>
-      </w:pPr>
-      <w:r>
-        <w:rPr>
-          <w:noProof/>
-        </w:rPr>
-        <w:drawing>
-          <wp:inline distT="0" distB="0" distL="0" distR="0" wp14:anchorId="4619EAAB" wp14:editId="4AF4A0EC">
-            <wp:extent cx="3990975" cy="1123950"/>
-            <wp:effectExtent l="0" t="0" r="9525" b="0"/>
-            <wp:docPr id="1026330469" name="Picture 1" descr="A screenshot of a computer&#10;&#10;Description automatically generated"/>
-            <wp:cNvGraphicFramePr>
-              <a:graphicFrameLocks xmlns:a="http://schemas.openxmlformats.org/drawingml/2006/main" noChangeAspect="1"/>
-            </wp:cNvGraphicFramePr>
-            <a:graphic xmlns:a="http://schemas.openxmlformats.org/drawingml/2006/main">
-              <a:graphicData uri="http://schemas.openxmlformats.org/drawingml/2006/picture">
-                <pic:pic xmlns:pic="http://schemas.openxmlformats.org/drawingml/2006/picture">
-                  <pic:nvPicPr>
-                    <pic:cNvPr id="1026330469" name="Picture 1" descr="A screenshot of a computer&#10;&#10;Description automatically generated"/>
-                    <pic:cNvPicPr/>
-                  </pic:nvPicPr>
-                  <pic:blipFill>
-                    <a:blip r:embed="rId18"/>
-                    <a:stretch>
-                      <a:fillRect/>
-                    </a:stretch>
-                  </pic:blipFill>
-                  <pic:spPr>
-                    <a:xfrm>
-                      <a:off x="0" y="0"/>
-                      <a:ext cx="3990975" cy="1123950"/>
-                    </a:xfrm>
-                    <a:prstGeom prst="rect">
-                      <a:avLst/>
-                    </a:prstGeom>
-                  </pic:spPr>
-                </pic:pic>
-              </a:graphicData>
-            </a:graphic>
-          </wp:inline>
-        </w:drawing>
-      </w:r>
-    </w:p>
-    <w:p>
-      <w:pPr>
-        <w:pStyle w:val="ListParagraph"/>
-        <w:numPr>
-          <w:ilvl w:val="0"/>
-          <w:numId w:val="5"/>
-        </w:numPr>
-        <w:jc w:val="both"/>
-      </w:pPr>
-      <w:r>
         <w:t>Comments and Observations:</w:t>
       </w:r>
     </w:p>
@@ -1642,7 +1125,7 @@
       </w:r>
     </w:p>
     <w:sectPr>
-      <w:headerReference w:type="default" r:id="rId19"/>
+      <w:headerReference w:type="default" r:id="rId8"/>
       <w:pgSz w:w="12240" w:h="15840"/>
       <w:pgMar w:top="1440" w:right="1440" w:bottom="1440" w:left="1440" w:header="720" w:footer="720" w:gutter="0"/>
       <w:cols w:space="720"/>

</xml_diff>